<commit_message>
add woocommerce & formcraft full integrations
</commit_message>
<xml_diff>
--- a/product/אפיון מסכים.docx
+++ b/product/אפיון מסכים.docx
@@ -164,21 +164,26 @@
     </w:p>
     <w:p>
       <w:pPr>
-        <w:pStyle w:val="ListParagraph"/>
+        <w:pStyle w:val="a3"/>
         <w:numPr>
           <w:ilvl w:val="0"/>
           <w:numId w:val="1"/>
         </w:numPr>
-      </w:pPr>
-      <w:r>
-        <w:rPr>
-          <w:rFonts w:hint="cs"/>
+        <w:rPr>
+          <w:strike/>
+        </w:rPr>
+      </w:pPr>
+      <w:r>
+        <w:rPr>
+          <w:rFonts w:hint="cs"/>
+          <w:strike/>
           <w:rtl/>
         </w:rPr>
         <w:t xml:space="preserve">תמונה ראשית </w:t>
       </w:r>
       <w:r>
         <w:rPr>
+          <w:strike/>
           <w:rtl/>
         </w:rPr>
         <w:t>–</w:t>
@@ -186,6 +191,7 @@
       <w:r>
         <w:rPr>
           <w:rFonts w:hint="cs"/>
+          <w:strike/>
           <w:rtl/>
         </w:rPr>
         <w:t xml:space="preserve"> אפשרות לתמונה אחת או מתחלפות</w:t>
@@ -193,7 +199,7 @@
     </w:p>
     <w:p>
       <w:pPr>
-        <w:pStyle w:val="ListParagraph"/>
+        <w:pStyle w:val="a3"/>
         <w:numPr>
           <w:ilvl w:val="0"/>
           <w:numId w:val="1"/>
@@ -222,27 +228,33 @@
     </w:p>
     <w:p>
       <w:pPr>
-        <w:pStyle w:val="ListParagraph"/>
+        <w:pStyle w:val="a3"/>
         <w:numPr>
           <w:ilvl w:val="0"/>
           <w:numId w:val="1"/>
         </w:numPr>
-      </w:pPr>
-      <w:r>
-        <w:rPr>
-          <w:rFonts w:hint="cs"/>
+        <w:rPr>
+          <w:strike/>
+        </w:rPr>
+      </w:pPr>
+      <w:r>
+        <w:rPr>
+          <w:rFonts w:hint="cs"/>
+          <w:strike/>
         </w:rPr>
         <w:t>WHY-US</w:t>
       </w:r>
       <w:r>
         <w:rPr>
           <w:rFonts w:hint="cs"/>
+          <w:strike/>
           <w:rtl/>
         </w:rPr>
         <w:t xml:space="preserve"> </w:t>
       </w:r>
       <w:r>
         <w:rPr>
+          <w:strike/>
           <w:rtl/>
         </w:rPr>
         <w:t>–</w:t>
@@ -250,6 +262,7 @@
       <w:r>
         <w:rPr>
           <w:rFonts w:hint="cs"/>
+          <w:strike/>
           <w:rtl/>
         </w:rPr>
         <w:t xml:space="preserve"> שיוצג כמו </w:t>
@@ -258,6 +271,7 @@
       <w:r>
         <w:rPr>
           <w:rFonts w:hint="cs"/>
+          <w:strike/>
           <w:rtl/>
         </w:rPr>
         <w:t>בטמפלט</w:t>
@@ -266,16 +280,21 @@
       <w:r>
         <w:rPr>
           <w:rFonts w:hint="cs"/>
+          <w:strike/>
           <w:rtl/>
         </w:rPr>
         <w:t xml:space="preserve"> (</w:t>
       </w:r>
       <w:r>
+        <w:rPr>
+          <w:strike/>
+        </w:rPr>
         <w:t>Popular Hotels</w:t>
       </w:r>
       <w:r>
         <w:rPr>
           <w:rFonts w:hint="cs"/>
+          <w:strike/>
           <w:rtl/>
         </w:rPr>
         <w:t xml:space="preserve">) רק עם אפשרות ליותר טקסט כמו בסקיצה </w:t>
@@ -283,27 +302,33 @@
       <w:r>
         <w:rPr>
           <w:rFonts w:hint="cs"/>
+          <w:strike/>
         </w:rPr>
         <w:t>PDF</w:t>
       </w:r>
     </w:p>
     <w:p>
       <w:pPr>
-        <w:pStyle w:val="ListParagraph"/>
+        <w:pStyle w:val="a3"/>
         <w:numPr>
           <w:ilvl w:val="0"/>
           <w:numId w:val="1"/>
         </w:numPr>
-      </w:pPr>
-      <w:r>
-        <w:rPr>
-          <w:rFonts w:hint="cs"/>
+        <w:rPr>
+          <w:strike/>
+        </w:rPr>
+      </w:pPr>
+      <w:r>
+        <w:rPr>
+          <w:rFonts w:hint="cs"/>
+          <w:strike/>
         </w:rPr>
         <w:t>HOW IT WORKS</w:t>
       </w:r>
       <w:r>
         <w:rPr>
           <w:rFonts w:hint="cs"/>
+          <w:strike/>
           <w:rtl/>
         </w:rPr>
         <w:t xml:space="preserve"> - שיוצג כמו </w:t>
@@ -312,6 +337,7 @@
       <w:r>
         <w:rPr>
           <w:rFonts w:hint="cs"/>
+          <w:strike/>
           <w:rtl/>
         </w:rPr>
         <w:t>בטמפלט</w:t>
@@ -320,6 +346,7 @@
       <w:r>
         <w:rPr>
           <w:rFonts w:hint="cs"/>
+          <w:strike/>
           <w:rtl/>
         </w:rPr>
         <w:t xml:space="preserve"> אך עם אפשרות ליותר טקסט</w:t>
@@ -327,21 +354,26 @@
     </w:p>
     <w:p>
       <w:pPr>
-        <w:pStyle w:val="ListParagraph"/>
+        <w:pStyle w:val="a3"/>
         <w:numPr>
           <w:ilvl w:val="0"/>
           <w:numId w:val="1"/>
         </w:numPr>
-      </w:pPr>
-      <w:r>
-        <w:rPr>
-          <w:rFonts w:hint="cs"/>
+        <w:rPr>
+          <w:strike/>
+        </w:rPr>
+      </w:pPr>
+      <w:r>
+        <w:rPr>
+          <w:rFonts w:hint="cs"/>
+          <w:strike/>
           <w:rtl/>
         </w:rPr>
         <w:t xml:space="preserve">המלצות הגולשים </w:t>
       </w:r>
       <w:r>
         <w:rPr>
+          <w:strike/>
           <w:rtl/>
         </w:rPr>
         <w:t>–</w:t>
@@ -349,6 +381,7 @@
       <w:r>
         <w:rPr>
           <w:rFonts w:hint="cs"/>
+          <w:strike/>
           <w:rtl/>
         </w:rPr>
         <w:t xml:space="preserve"> אפשר להשתמש ברכיב </w:t>
@@ -357,6 +390,7 @@
       <w:r>
         <w:rPr>
           <w:rFonts w:hint="cs"/>
+          <w:strike/>
           <w:rtl/>
         </w:rPr>
         <w:t>מהטמפלט</w:t>
@@ -365,30 +399,42 @@
       <w:r>
         <w:rPr>
           <w:rFonts w:hint="cs"/>
+          <w:strike/>
           <w:rtl/>
         </w:rPr>
         <w:t xml:space="preserve"> </w:t>
       </w:r>
       <w:r>
+        <w:rPr>
+          <w:strike/>
+        </w:rPr>
         <w:t xml:space="preserve">Our Customers </w:t>
       </w:r>
       <w:proofErr w:type="spellStart"/>
       <w:r>
+        <w:rPr>
+          <w:strike/>
+        </w:rPr>
         <w:t>Favourite</w:t>
       </w:r>
       <w:proofErr w:type="spellEnd"/>
       <w:r>
+        <w:rPr>
+          <w:strike/>
+        </w:rPr>
         <w:t xml:space="preserve"> Destinations</w:t>
       </w:r>
       <w:r>
         <w:rPr>
           <w:rFonts w:hint="cs"/>
+          <w:strike/>
           <w:rtl/>
         </w:rPr>
         <w:t xml:space="preserve"> </w:t>
       </w:r>
       <w:r>
         <w:rPr>
+          <w:strike/>
           <w:rtl/>
         </w:rPr>
         <w:t>–</w:t>
@@ -396,6 +442,7 @@
       <w:r>
         <w:rPr>
           <w:rFonts w:hint="cs"/>
+          <w:strike/>
           <w:rtl/>
         </w:rPr>
         <w:t xml:space="preserve"> רק עם אפשרות ליותר טקסט (כל מרובע מכיל תמונה של לקוח וציטוט של ביקורת)</w:t>
@@ -403,7 +450,7 @@
     </w:p>
     <w:p>
       <w:pPr>
-        <w:pStyle w:val="ListParagraph"/>
+        <w:pStyle w:val="a3"/>
         <w:numPr>
           <w:ilvl w:val="0"/>
           <w:numId w:val="1"/>
@@ -412,12 +459,14 @@
       <w:r>
         <w:rPr>
           <w:rFonts w:hint="cs"/>
+          <w:strike/>
           <w:rtl/>
         </w:rPr>
         <w:t xml:space="preserve">שאלות ותשובות </w:t>
       </w:r>
       <w:r>
         <w:rPr>
+          <w:strike/>
           <w:rtl/>
         </w:rPr>
         <w:t>–</w:t>
@@ -425,14 +474,22 @@
       <w:r>
         <w:rPr>
           <w:rFonts w:hint="cs"/>
-          <w:rtl/>
-        </w:rPr>
-        <w:t xml:space="preserve"> אפשרות להציג את חלק מהשאולות והתשובות עם אפשרות לעבור לעמוד עם כל השאלות והתשובות.</w:t>
-      </w:r>
-    </w:p>
-    <w:p>
-      <w:pPr>
-        <w:pStyle w:val="ListParagraph"/>
+          <w:strike/>
+          <w:rtl/>
+        </w:rPr>
+        <w:t xml:space="preserve"> אפשרות להציג את חלק מהשאולות והתשובות</w:t>
+      </w:r>
+      <w:r>
+        <w:rPr>
+          <w:rFonts w:hint="cs"/>
+          <w:rtl/>
+        </w:rPr>
+        <w:t xml:space="preserve"> עם אפשרות לעבור לעמוד עם כל השאלות והתשובות.</w:t>
+      </w:r>
+    </w:p>
+    <w:p>
+      <w:pPr>
+        <w:pStyle w:val="a3"/>
         <w:numPr>
           <w:ilvl w:val="0"/>
           <w:numId w:val="1"/>
@@ -574,22 +631,26 @@
     </w:p>
     <w:p>
       <w:pPr>
-        <w:pStyle w:val="ListParagraph"/>
+        <w:pStyle w:val="a3"/>
         <w:numPr>
           <w:ilvl w:val="0"/>
           <w:numId w:val="2"/>
         </w:numPr>
-      </w:pPr>
-      <w:r>
-        <w:rPr>
-          <w:rFonts w:hint="cs"/>
+        <w:rPr>
+          <w:strike/>
+        </w:rPr>
+      </w:pPr>
+      <w:r>
+        <w:rPr>
+          <w:rFonts w:hint="cs"/>
+          <w:strike/>
         </w:rPr>
         <w:t>ABOUT US</w:t>
       </w:r>
     </w:p>
     <w:p>
       <w:pPr>
-        <w:pStyle w:val="ListParagraph"/>
+        <w:pStyle w:val="a3"/>
         <w:numPr>
           <w:ilvl w:val="0"/>
           <w:numId w:val="2"/>
@@ -617,12 +678,13 @@
     </w:p>
     <w:p>
       <w:pPr>
-        <w:pStyle w:val="ListParagraph"/>
+        <w:pStyle w:val="a3"/>
         <w:numPr>
           <w:ilvl w:val="0"/>
           <w:numId w:val="2"/>
         </w:numPr>
         <w:rPr>
+          <w:strike/>
           <w:rtl/>
         </w:rPr>
       </w:pPr>
@@ -638,6 +700,7 @@
         <w:rPr>
           <w:b/>
           <w:bCs/>
+          <w:strike/>
           <w:u w:val="single"/>
           <w:rtl/>
         </w:rPr>
@@ -647,6 +710,7 @@
           <w:rFonts w:hint="cs"/>
           <w:b/>
           <w:bCs/>
+          <w:strike/>
           <w:u w:val="single"/>
           <w:rtl/>
         </w:rPr>
@@ -738,7 +802,7 @@
     </w:p>
     <w:p>
       <w:pPr>
-        <w:pStyle w:val="ListParagraph"/>
+        <w:pStyle w:val="a3"/>
         <w:numPr>
           <w:ilvl w:val="0"/>
           <w:numId w:val="3"/>
@@ -776,7 +840,7 @@
     </w:p>
     <w:p>
       <w:pPr>
-        <w:pStyle w:val="ListParagraph"/>
+        <w:pStyle w:val="a3"/>
         <w:numPr>
           <w:ilvl w:val="0"/>
           <w:numId w:val="3"/>
@@ -792,7 +856,7 @@
     </w:p>
     <w:p>
       <w:pPr>
-        <w:pStyle w:val="ListParagraph"/>
+        <w:pStyle w:val="a3"/>
         <w:numPr>
           <w:ilvl w:val="0"/>
           <w:numId w:val="3"/>
@@ -861,15 +925,19 @@
     </w:p>
     <w:p>
       <w:pPr>
-        <w:pStyle w:val="ListParagraph"/>
+        <w:pStyle w:val="a3"/>
         <w:numPr>
           <w:ilvl w:val="0"/>
           <w:numId w:val="4"/>
         </w:numPr>
-      </w:pPr>
-      <w:r>
-        <w:rPr>
-          <w:rFonts w:hint="cs"/>
+        <w:rPr>
+          <w:strike/>
+        </w:rPr>
+      </w:pPr>
+      <w:r>
+        <w:rPr>
+          <w:rFonts w:hint="cs"/>
+          <w:strike/>
           <w:rtl/>
         </w:rPr>
         <w:lastRenderedPageBreak/>
@@ -877,6 +945,7 @@
       </w:r>
       <w:r>
         <w:rPr>
+          <w:strike/>
           <w:rtl/>
         </w:rPr>
         <w:t>–</w:t>
@@ -884,24 +953,27 @@
       <w:r>
         <w:rPr>
           <w:rFonts w:hint="cs"/>
+          <w:strike/>
           <w:rtl/>
         </w:rPr>
         <w:t xml:space="preserve"> אפשרות לתמונה אחת או מתחלפות</w:t>
       </w:r>
-      <w:bookmarkStart w:id="0" w:name="_GoBack"/>
-      <w:bookmarkEnd w:id="0"/>
-    </w:p>
-    <w:p>
-      <w:pPr>
-        <w:pStyle w:val="ListParagraph"/>
+    </w:p>
+    <w:p>
+      <w:pPr>
+        <w:pStyle w:val="a3"/>
         <w:numPr>
           <w:ilvl w:val="0"/>
           <w:numId w:val="4"/>
         </w:numPr>
-      </w:pPr>
-      <w:r>
-        <w:rPr>
-          <w:rFonts w:hint="cs"/>
+        <w:rPr>
+          <w:strike/>
+        </w:rPr>
+      </w:pPr>
+      <w:r>
+        <w:rPr>
+          <w:rFonts w:hint="cs"/>
+          <w:strike/>
           <w:rtl/>
         </w:rPr>
         <w:t>דומה לעמוד הבית בתצורה קצת שונה.</w:t>
@@ -909,15 +981,19 @@
     </w:p>
     <w:p>
       <w:pPr>
-        <w:pStyle w:val="ListParagraph"/>
+        <w:pStyle w:val="a3"/>
         <w:numPr>
           <w:ilvl w:val="0"/>
           <w:numId w:val="4"/>
         </w:numPr>
-      </w:pPr>
-      <w:r>
-        <w:rPr>
-          <w:rFonts w:hint="cs"/>
+        <w:rPr>
+          <w:strike/>
+        </w:rPr>
+      </w:pPr>
+      <w:r>
+        <w:rPr>
+          <w:rFonts w:hint="cs"/>
+          <w:strike/>
           <w:rtl/>
         </w:rPr>
         <w:t>תמונה שונה</w:t>
@@ -925,15 +1001,19 @@
     </w:p>
     <w:p>
       <w:pPr>
-        <w:pStyle w:val="ListParagraph"/>
+        <w:pStyle w:val="a3"/>
         <w:numPr>
           <w:ilvl w:val="0"/>
           <w:numId w:val="4"/>
         </w:numPr>
-      </w:pPr>
-      <w:r>
-        <w:rPr>
-          <w:rFonts w:hint="cs"/>
+        <w:rPr>
+          <w:strike/>
+        </w:rPr>
+      </w:pPr>
+      <w:r>
+        <w:rPr>
+          <w:rFonts w:hint="cs"/>
+          <w:strike/>
           <w:rtl/>
         </w:rPr>
         <w:t xml:space="preserve">כפתור </w:t>
@@ -941,15 +1021,20 @@
       <w:r>
         <w:rPr>
           <w:rFonts w:hint="cs"/>
+          <w:strike/>
         </w:rPr>
         <w:t>APPLY</w:t>
       </w:r>
       <w:r>
+        <w:rPr>
+          <w:strike/>
+        </w:rPr>
         <w:t xml:space="preserve"> </w:t>
       </w:r>
       <w:r>
         <w:rPr>
           <w:rFonts w:hint="cs"/>
+          <w:strike/>
           <w:rtl/>
         </w:rPr>
         <w:t xml:space="preserve"> בולט</w:t>
@@ -957,15 +1042,19 @@
     </w:p>
     <w:p>
       <w:pPr>
-        <w:pStyle w:val="ListParagraph"/>
+        <w:pStyle w:val="a3"/>
         <w:numPr>
           <w:ilvl w:val="0"/>
           <w:numId w:val="4"/>
         </w:numPr>
-      </w:pPr>
-      <w:r>
-        <w:rPr>
-          <w:rFonts w:hint="cs"/>
+        <w:rPr>
+          <w:strike/>
+        </w:rPr>
+      </w:pPr>
+      <w:r>
+        <w:rPr>
+          <w:rFonts w:hint="cs"/>
+          <w:strike/>
           <w:rtl/>
         </w:rPr>
         <w:t>מחולל בדיקה</w:t>
@@ -973,27 +1062,33 @@
     </w:p>
     <w:p>
       <w:pPr>
-        <w:pStyle w:val="ListParagraph"/>
+        <w:pStyle w:val="a3"/>
         <w:numPr>
           <w:ilvl w:val="0"/>
           <w:numId w:val="4"/>
         </w:numPr>
-      </w:pPr>
-      <w:r>
-        <w:rPr>
-          <w:rFonts w:hint="cs"/>
+        <w:rPr>
+          <w:strike/>
+        </w:rPr>
+      </w:pPr>
+      <w:r>
+        <w:rPr>
+          <w:rFonts w:hint="cs"/>
+          <w:strike/>
         </w:rPr>
         <w:t>WHY-US</w:t>
       </w:r>
       <w:r>
         <w:rPr>
           <w:rFonts w:hint="cs"/>
+          <w:strike/>
           <w:rtl/>
         </w:rPr>
         <w:t xml:space="preserve"> </w:t>
       </w:r>
       <w:r>
         <w:rPr>
+          <w:strike/>
           <w:rtl/>
         </w:rPr>
         <w:t>–</w:t>
@@ -1001,6 +1096,7 @@
       <w:r>
         <w:rPr>
           <w:rFonts w:hint="cs"/>
+          <w:strike/>
           <w:rtl/>
         </w:rPr>
         <w:t xml:space="preserve"> שונה מהעמוד הראשי</w:t>
@@ -1008,7 +1104,7 @@
     </w:p>
     <w:p>
       <w:pPr>
-        <w:pStyle w:val="ListParagraph"/>
+        <w:pStyle w:val="a3"/>
         <w:numPr>
           <w:ilvl w:val="0"/>
           <w:numId w:val="4"/>
@@ -1043,7 +1139,7 @@
     </w:p>
     <w:p>
       <w:pPr>
-        <w:pStyle w:val="ListParagraph"/>
+        <w:pStyle w:val="a3"/>
         <w:numPr>
           <w:ilvl w:val="0"/>
           <w:numId w:val="4"/>
@@ -1072,7 +1168,7 @@
     </w:p>
     <w:p>
       <w:pPr>
-        <w:pStyle w:val="ListParagraph"/>
+        <w:pStyle w:val="a3"/>
         <w:numPr>
           <w:ilvl w:val="0"/>
           <w:numId w:val="4"/>
@@ -1101,7 +1197,7 @@
     </w:p>
     <w:p>
       <w:pPr>
-        <w:pStyle w:val="ListParagraph"/>
+        <w:pStyle w:val="a3"/>
         <w:numPr>
           <w:ilvl w:val="0"/>
           <w:numId w:val="4"/>
@@ -1165,7 +1261,7 @@
     </w:p>
     <w:p>
       <w:pPr>
-        <w:pStyle w:val="ListParagraph"/>
+        <w:pStyle w:val="a3"/>
         <w:numPr>
           <w:ilvl w:val="1"/>
           <w:numId w:val="4"/>
@@ -1207,7 +1303,7 @@
     </w:p>
     <w:p>
       <w:pPr>
-        <w:pStyle w:val="ListParagraph"/>
+        <w:pStyle w:val="a3"/>
         <w:numPr>
           <w:ilvl w:val="1"/>
           <w:numId w:val="4"/>
@@ -1223,7 +1319,7 @@
     </w:p>
     <w:p>
       <w:pPr>
-        <w:pStyle w:val="ListParagraph"/>
+        <w:pStyle w:val="a3"/>
         <w:numPr>
           <w:ilvl w:val="1"/>
           <w:numId w:val="4"/>
@@ -1253,7 +1349,10 @@
         <w:t xml:space="preserve"> להעביר לעמוד בדיקת סטאטוס</w:t>
       </w:r>
     </w:p>
-    <w:p/>
+    <w:p>
+      <w:bookmarkStart w:id="0" w:name="_GoBack"/>
+      <w:bookmarkEnd w:id="0"/>
+    </w:p>
     <w:sectPr>
       <w:pgSz w:w="11906" w:h="16838"/>
       <w:pgMar w:top="1440" w:right="1800" w:bottom="1440" w:left="1800" w:header="708" w:footer="708" w:gutter="0"/>
@@ -1268,7 +1367,7 @@
 
 <file path=word/numbering.xml><?xml version="1.0" encoding="utf-8"?>
 <w:numbering xmlns:wpc="http://schemas.microsoft.com/office/word/2010/wordprocessingCanvas" xmlns:mc="http://schemas.openxmlformats.org/markup-compatibility/2006" xmlns:o="urn:schemas-microsoft-com:office:office" xmlns:r="http://schemas.openxmlformats.org/officeDocument/2006/relationships" xmlns:m="http://schemas.openxmlformats.org/officeDocument/2006/math" xmlns:v="urn:schemas-microsoft-com:vml" xmlns:wp14="http://schemas.microsoft.com/office/word/2010/wordprocessingDrawing" xmlns:wp="http://schemas.openxmlformats.org/drawingml/2006/wordprocessingDrawing" xmlns:w10="urn:schemas-microsoft-com:office:word" xmlns:w="http://schemas.openxmlformats.org/wordprocessingml/2006/main" xmlns:w14="http://schemas.microsoft.com/office/word/2010/wordml" xmlns:w15="http://schemas.microsoft.com/office/word/2012/wordml" xmlns:wpg="http://schemas.microsoft.com/office/word/2010/wordprocessingGroup" xmlns:wpi="http://schemas.microsoft.com/office/word/2010/wordprocessingInk" xmlns:wne="http://schemas.microsoft.com/office/word/2006/wordml" xmlns:wps="http://schemas.microsoft.com/office/word/2010/wordprocessingShape" mc:Ignorable="w14 w15 wp14">
-  <w:abstractNum w:abstractNumId="0">
+  <w:abstractNum w:abstractNumId="0" w15:restartNumberingAfterBreak="0">
     <w:nsid w:val="345C60C6"/>
     <w:multiLevelType w:val="hybridMultilevel"/>
     <w:tmpl w:val="B294722C"/>
@@ -1381,7 +1480,7 @@
       </w:rPr>
     </w:lvl>
   </w:abstractNum>
-  <w:abstractNum w:abstractNumId="1">
+  <w:abstractNum w:abstractNumId="1" w15:restartNumberingAfterBreak="0">
     <w:nsid w:val="69CC7F98"/>
     <w:multiLevelType w:val="hybridMultilevel"/>
     <w:tmpl w:val="65DE5C38"/>
@@ -1494,7 +1593,7 @@
       </w:rPr>
     </w:lvl>
   </w:abstractNum>
-  <w:abstractNum w:abstractNumId="2">
+  <w:abstractNum w:abstractNumId="2" w15:restartNumberingAfterBreak="0">
     <w:nsid w:val="6EB73F20"/>
     <w:multiLevelType w:val="hybridMultilevel"/>
     <w:tmpl w:val="C1206EE0"/>
@@ -1607,7 +1706,7 @@
       </w:rPr>
     </w:lvl>
   </w:abstractNum>
-  <w:abstractNum w:abstractNumId="3">
+  <w:abstractNum w:abstractNumId="3" w15:restartNumberingAfterBreak="0">
     <w:nsid w:val="78786AF7"/>
     <w:multiLevelType w:val="hybridMultilevel"/>
     <w:tmpl w:val="9176CB34"/>
@@ -2125,20 +2224,20 @@
     <w:lsdException w:name="List Table 6 Colorful Accent 6" w:uiPriority="51"/>
     <w:lsdException w:name="List Table 7 Colorful Accent 6" w:uiPriority="52"/>
   </w:latentStyles>
-  <w:style w:type="paragraph" w:default="1" w:styleId="Normal">
+  <w:style w:type="paragraph" w:default="1" w:styleId="a">
     <w:name w:val="Normal"/>
     <w:qFormat/>
     <w:pPr>
       <w:bidi/>
     </w:pPr>
   </w:style>
-  <w:style w:type="character" w:default="1" w:styleId="DefaultParagraphFont">
+  <w:style w:type="character" w:default="1" w:styleId="a0">
     <w:name w:val="Default Paragraph Font"/>
     <w:uiPriority w:val="1"/>
     <w:semiHidden/>
     <w:unhideWhenUsed/>
   </w:style>
-  <w:style w:type="table" w:default="1" w:styleId="TableNormal">
+  <w:style w:type="table" w:default="1" w:styleId="a1">
     <w:name w:val="Normal Table"/>
     <w:uiPriority w:val="99"/>
     <w:semiHidden/>
@@ -2153,7 +2252,7 @@
       </w:tblCellMar>
     </w:tblPr>
   </w:style>
-  <w:style w:type="numbering" w:default="1" w:styleId="NoList">
+  <w:style w:type="numbering" w:default="1" w:styleId="a2">
     <w:name w:val="No List"/>
     <w:uiPriority w:val="99"/>
     <w:semiHidden/>
@@ -2161,7 +2260,7 @@
   </w:style>
   <w:style w:type="character" w:styleId="Hyperlink">
     <w:name w:val="Hyperlink"/>
-    <w:basedOn w:val="DefaultParagraphFont"/>
+    <w:basedOn w:val="a0"/>
     <w:uiPriority w:val="99"/>
     <w:unhideWhenUsed/>
     <w:rsid w:val="00346337"/>
@@ -2170,9 +2269,9 @@
       <w:u w:val="single"/>
     </w:rPr>
   </w:style>
-  <w:style w:type="paragraph" w:styleId="ListParagraph">
+  <w:style w:type="paragraph" w:styleId="a3">
     <w:name w:val="List Paragraph"/>
-    <w:basedOn w:val="Normal"/>
+    <w:basedOn w:val="a"/>
     <w:uiPriority w:val="34"/>
     <w:qFormat/>
     <w:rsid w:val="00346337"/>

</xml_diff>